<commit_message>
Linked, added logo pages and new explanatory
</commit_message>
<xml_diff>
--- a/docs/UCEF Workshop MS Word.docx
+++ b/docs/UCEF Workshop MS Word.docx
@@ -197,10 +197,16 @@
         <w:t xml:space="preserve">s, unmanned vehicles and medical devices [3]. The development of these systems cuts across all industrial sectors and demands high-risk, collaborative research between research and development teams from multiple institutions. Realizing the future promise </w:t>
       </w:r>
       <w:r>
-        <w:t>of CPS will require interoperability between heterogeneous systems and development processes supported by robust platforms</w:t>
-      </w:r>
-      <w:r>
-        <w:t xml:space="preserve"> for </w:t>
+        <w:t>of CPS will require interoperability between heterogeneous systems and development processes</w:t>
+      </w:r>
+      <w:r>
+        <w:t xml:space="preserve"> supported by robust platforms</w:t>
+      </w:r>
+      <w:r>
+        <w:t xml:space="preserve"> for</w:t>
+      </w:r>
+      <w:r>
+        <w:t xml:space="preserve"> </w:t>
       </w:r>
       <w:r>
         <w:lastRenderedPageBreak/>
@@ -264,7 +270,10 @@
         <w:t>grating best-of-breed tools including programming languages, communications co-simulation, simulation platforms, hardware in the loop, and others. This environment combines these simulators and emulators from many researchers and companies with a standardi</w:t>
       </w:r>
       <w:r>
-        <w:t>zed communications protocol, IEEE Standard 1516 High Level Architecture (HLA) [5]. NIST calls this a Universal CPS Environment for Federation (</w:t>
+        <w:t xml:space="preserve">zed communications protocol, IEEE Standard 1516 High Level Architecture (HLA) [5]. NIST calls this a Universal CPS Environment for </w:t>
+      </w:r>
+      <w:r>
+        <w:t>Federation (</w:t>
       </w:r>
       <w:r>
         <w:t>UCEF).</w:t>
@@ -285,7 +294,10 @@
         <w:ind w:left="107"/>
       </w:pPr>
       <w:r>
-        <w:t>UCEF is provided as an open source toolkit that</w:t>
+        <w:t xml:space="preserve">UCEF is provided as an open source </w:t>
+      </w:r>
+      <w:r>
+        <w:t>toolkit that</w:t>
       </w:r>
       <w:r>
         <w:t>:</w:t>
@@ -372,7 +384,10 @@
         </w:pict>
       </w:r>
       <w:r>
-        <w:t>defines a language for exercising the collection of federates, the federation, in the course of the experiment</w:t>
+        <w:t xml:space="preserve">defines a language for exercising the collection of federates, the federation, in the course of </w:t>
+      </w:r>
+      <w:r>
+        <w:t>the experiment</w:t>
       </w:r>
       <w:r>
         <w:t>;</w:t>
@@ -411,7 +426,10 @@
         </w:pict>
       </w:r>
       <w:r>
-        <w:t xml:space="preserve">separates the design of experiments from the design of the models composed in an experiment; </w:t>
+        <w:t xml:space="preserve">separates the design of experiments from the design of the models composed in an </w:t>
+      </w:r>
+      <w:r>
+        <w:t xml:space="preserve">experiment; </w:t>
       </w:r>
       <w:r>
         <w:t>manages it</w:t>
@@ -452,7 +470,10 @@
         <w:t>develops experiments that can be deployed independently on a variety and combination of platforms from large cloud systems to sma</w:t>
       </w:r>
       <w:r>
-        <w:t>ll embedded controllers</w:t>
+        <w:t xml:space="preserve">ll </w:t>
+      </w:r>
+      <w:r>
+        <w:t>embedded controllers</w:t>
       </w:r>
       <w:r>
         <w:t>;</w:t>
@@ -478,7 +499,10 @@
         </w:pict>
       </w:r>
       <w:r>
-        <w:t>allows experiments to be composed among local simulations, hardware in the loop (HIL), cloud simulations, and collaborative experiments across the world</w:t>
+        <w:t xml:space="preserve">allows experiments to be composed among local simulations, hardware in the loop (HIL), cloud simulations, and collaborative experiments across </w:t>
+      </w:r>
+      <w:r>
+        <w:t>the world</w:t>
       </w:r>
       <w:r>
         <w:t>;</w:t>
@@ -504,10 +528,12 @@
         </w:pict>
       </w:r>
       <w:r>
-        <w:t>integrates federates designed in (expected as of this workshop): Java</w:t>
-      </w:r>
-      <w:r>
-        <w:t>, C++, Omnet++, Matlab, LabView, Gridlab-D.</w:t>
+        <w:t>integrates federates designed in (expected as of this workshop): Java, C++, OMN</w:t>
+      </w:r>
+      <w:bookmarkStart w:id="0" w:name="_GoBack"/>
+      <w:bookmarkEnd w:id="0"/>
+      <w:r>
+        <w:t>et++, Matlab, LabView, Gridlab-D.</w:t>
       </w:r>
     </w:p>
     <w:p>
@@ -533,7 +559,10 @@
       </w:r>
       <w:r>
         <w:lastRenderedPageBreak/>
-        <w:t>collaborative experiment involving all attendees</w:t>
+        <w:t xml:space="preserve">collaborative experiment involving </w:t>
+      </w:r>
+      <w:r>
+        <w:t>all attendees</w:t>
       </w:r>
       <w:r>
         <w:t>.</w:t>
@@ -555,7 +584,10 @@
         <w:ind w:left="107" w:right="311"/>
       </w:pPr>
       <w:r>
-        <w:t>We are looking for practitioners of these technologies who may be interested in not only using UCEF, but more importantly in contributing to its development and evolution</w:t>
+        <w:t xml:space="preserve">We are looking for practitioners of these technologies who may be interested in not only using UCEF, but more importantly in contributing to its development </w:t>
+      </w:r>
+      <w:r>
+        <w:t>and evolution</w:t>
       </w:r>
       <w:r>
         <w:t>.</w:t>
@@ -640,16 +672,19 @@
         </w:pict>
       </w:r>
       <w:r>
-        <w:t xml:space="preserve">Location: NCCoE (National Cybersecurity Center of </w:t>
+        <w:t xml:space="preserve">Location: NCCoE (National Cybersecurity Center </w:t>
+      </w:r>
+      <w:r>
+        <w:t xml:space="preserve">of </w:t>
       </w:r>
       <w:r>
         <w:rPr>
           <w:spacing w:val="51"/>
         </w:rPr>
-        <w:t xml:space="preserve"> </w:t>
-      </w:r>
-      <w:r>
-        <w:t>Excellence)</w:t>
+        <w:t>Excellence</w:t>
+      </w:r>
+      <w:r>
+        <w:t>)</w:t>
       </w:r>
     </w:p>
     <w:p>
@@ -672,7 +707,10 @@
         </w:pict>
       </w:r>
       <w:r>
-        <w:t>Directions: 5.04 Google reviews Government office in Montgomery County Address: 9700 Great Seneca Hwy, Rockville, MD 20850 Phone: (301)  975-0200</w:t>
+        <w:t>Directions: 5.04 Google reviews Government office in Montgomery County Address: 9700 Great Seneca Hwy, Rockville, MD 20850 Phone: (301) 975</w:t>
+      </w:r>
+      <w:r>
+        <w:t>-0200</w:t>
       </w:r>
     </w:p>
     <w:p>
@@ -895,19 +933,31 @@
         <w:ind w:left="107" w:right="311"/>
       </w:pPr>
       <w:r>
-        <w:t>[9:00-9:30] Welcome and NIST SGCPS;</w:t>
-      </w:r>
-      <w:r>
-        <w:t xml:space="preserve"> NIST CPS Testbed Effort;</w:t>
+        <w:t>[9:00-9:30] Welcome and NIST SGCPS</w:t>
+      </w:r>
+      <w:r>
+        <w:t>;</w:t>
+      </w:r>
+      <w:r>
+        <w:t xml:space="preserve"> NIST CPS Testbed Effort</w:t>
+      </w:r>
+      <w:r>
+        <w:t>;</w:t>
       </w:r>
       <w:r>
         <w:t xml:space="preserve"> How testbed fits int</w:t>
       </w:r>
       <w:r>
-        <w:t>o research endeavors at SGCPS;</w:t>
-      </w:r>
-      <w:r>
-        <w:t xml:space="preserve"> NIST/Vanderbilt Collaboration – C2WT, Co-simulation; NIST/PNNL Collaboration – TE</w:t>
+        <w:t>o research endeavors at SGCPS</w:t>
+      </w:r>
+      <w:r>
+        <w:t>;</w:t>
+      </w:r>
+      <w:r>
+        <w:t xml:space="preserve"> NIST/Vanderbilt Collaboration – C2WT, Co</w:t>
+      </w:r>
+      <w:r>
+        <w:t>-simulation; NIST/PNNL Collaboration – TE</w:t>
       </w:r>
       <w:r>
         <w:t xml:space="preserve"> Challenge</w:t>
@@ -928,18 +978,22 @@
         <w:ind w:left="107"/>
       </w:pPr>
       <w:r>
-        <w:t>[9:30-10:30] Architecture;</w:t>
-      </w:r>
-      <w:r>
-        <w:t xml:space="preserve"> Use Cases;</w:t>
-      </w:r>
-      <w:r>
-        <w:t xml:space="preserve"> Communications Requirements;</w:t>
-      </w:r>
-      <w:bookmarkStart w:id="0" w:name="_GoBack"/>
-      <w:bookmarkEnd w:id="0"/>
-      <w:r>
-        <w:t xml:space="preserve"> HLA</w:t>
+        <w:t>[9:30-10:30] Architecture</w:t>
+      </w:r>
+      <w:r>
+        <w:t>;</w:t>
+      </w:r>
+      <w:r>
+        <w:t xml:space="preserve"> Use Cases</w:t>
+      </w:r>
+      <w:r>
+        <w:t>;</w:t>
+      </w:r>
+      <w:r>
+        <w:t xml:space="preserve"> C</w:t>
+      </w:r>
+      <w:r>
+        <w:t>ommunications Requirements; HLA</w:t>
       </w:r>
       <w:r>
         <w:t xml:space="preserve"> Overview</w:t>
@@ -960,13 +1014,22 @@
         <w:t>[10:30-11:30] UCEF Fundamentals Virtual Machine We</w:t>
       </w:r>
       <w:r>
-        <w:t>bGME, Federate types, Interactions, Objects,</w:t>
-      </w:r>
-      <w:r>
-        <w:t xml:space="preserve"> Federation Manager,</w:t>
-      </w:r>
-      <w:r>
-        <w:t xml:space="preserve"> Courses of Action (COA) Experiment orchestration</w:t>
+        <w:t>bGME, Federate types, Interactions, Objects</w:t>
+      </w:r>
+      <w:r>
+        <w:t>,</w:t>
+      </w:r>
+      <w:r>
+        <w:t xml:space="preserve"> Federation Manager</w:t>
+      </w:r>
+      <w:r>
+        <w:t>,</w:t>
+      </w:r>
+      <w:r>
+        <w:t xml:space="preserve"> Courses of Action </w:t>
+      </w:r>
+      <w:r>
+        <w:t>(COA) Experiment orchestration</w:t>
       </w:r>
       <w:r>
         <w:t xml:space="preserve"> language</w:t>
@@ -988,7 +1051,10 @@
         <w:ind w:left="107" w:right="6299"/>
       </w:pPr>
       <w:r>
-        <w:t>[11:30-12:00] Install UCEF;</w:t>
+        <w:t>[11:30-12:00] Install UCEF</w:t>
+      </w:r>
+      <w:r>
+        <w:t>;</w:t>
       </w:r>
       <w:r>
         <w:t xml:space="preserve"> Install VirtualBox, VM [12:00-1:00] Lunch</w:t>
@@ -1001,16 +1067,28 @@
         <w:ind w:left="107" w:right="311"/>
       </w:pPr>
       <w:r>
-        <w:t>[13:00-15:30] Hands-on UCEF Exercise Create test federate according to scripted scenario; Edit and C</w:t>
-      </w:r>
-      <w:r>
-        <w:t>ompile source code; r</w:t>
-      </w:r>
-      <w:r>
-        <w:t>un federation;</w:t>
-      </w:r>
-      <w:r>
-        <w:t xml:space="preserve"> Feedback on the exercise</w:t>
+        <w:t>[13:00-15:30] Hands-on UCEF Exercise Create test federate according</w:t>
+      </w:r>
+      <w:r>
+        <w:t xml:space="preserve"> to scripted scenario; Edit and C</w:t>
+      </w:r>
+      <w:r>
+        <w:t>ompile source code</w:t>
+      </w:r>
+      <w:r>
+        <w:t>; r</w:t>
+      </w:r>
+      <w:r>
+        <w:t>un federation</w:t>
+      </w:r>
+      <w:r>
+        <w:t>;</w:t>
+      </w:r>
+      <w:r>
+        <w:t xml:space="preserve"> Feedback on </w:t>
+      </w:r>
+      <w:r>
+        <w:t>the exercise</w:t>
       </w:r>
     </w:p>
     <w:p>
@@ -1029,13 +1107,22 @@
       </w:pPr>
       <w:r>
         <w:lastRenderedPageBreak/>
-        <w:t>[15:30-16:30] UCEF Contin’d Eclipse Docker/Uberjar Mongo, MySQL and data acquisition during experiments;</w:t>
-      </w:r>
-      <w:r>
-        <w:t xml:space="preserve"> FIWARE experimental visualization/analysis technology;</w:t>
-      </w:r>
-      <w:r>
-        <w:t xml:space="preserve"> GridlabD, Simulink, LabView, OMNet</w:t>
+        <w:t>[15:30-16:30] UCEF Contin’d Eclipse Docker/Uberjar Mongo, MySQL and data acquisition during experiments</w:t>
+      </w:r>
+      <w:r>
+        <w:t>;</w:t>
+      </w:r>
+      <w:r>
+        <w:t xml:space="preserve"> FIWARE experimental visualization/analysis technology</w:t>
+      </w:r>
+      <w:r>
+        <w:t>;</w:t>
+      </w:r>
+      <w:r>
+        <w:t xml:space="preserve"> Gr</w:t>
+      </w:r>
+      <w:r>
+        <w:t>idlabD, Simulink, LabView, OMNet</w:t>
       </w:r>
       <w:r>
         <w:t>++</w:t>
@@ -1060,10 +1147,16 @@
         <w:t>[16:30-17:30] Collaboration Opportunity Open-Source Communit</w:t>
       </w:r>
       <w:r>
-        <w:t xml:space="preserve">y; GitHub Issues; </w:t>
-      </w:r>
-      <w:r>
-        <w:t>Forking and Pull Requests;</w:t>
+        <w:t>y</w:t>
+      </w:r>
+      <w:r>
+        <w:t xml:space="preserve">; GitHub Issues; </w:t>
+      </w:r>
+      <w:r>
+        <w:t>Forking and Pull Requests</w:t>
+      </w:r>
+      <w:r>
+        <w:t>;</w:t>
       </w:r>
       <w:r>
         <w:t xml:space="preserve"> Vagrant Archiva, Git</w:t>
@@ -1083,7 +1176,10 @@
         <w:ind w:left="107"/>
       </w:pPr>
       <w:r>
-        <w:t>[17:30:17:45] Feedback on Workshop</w:t>
+        <w:t xml:space="preserve">[17:30:17:45] Feedback </w:t>
+      </w:r>
+      <w:r>
+        <w:t>on Workshop</w:t>
       </w:r>
     </w:p>
     <w:p>
@@ -1272,7 +1368,10 @@
         <w:t>Framework for Cyber-Physical Sy</w:t>
       </w:r>
       <w:r>
-        <w:t xml:space="preserve">stems: Volume 1, Overview, </w:t>
+        <w:t xml:space="preserve">stems: Volume 1, </w:t>
+      </w:r>
+      <w:r>
+        <w:t xml:space="preserve">Overview, </w:t>
       </w:r>
       <w:r>
         <w:t>https://dx.doi.org/10.6028/NIST.SP.1500-201</w:t>
@@ -1342,7 +1441,10 @@
         <w:ind w:left="419" w:hanging="311"/>
       </w:pPr>
       <w:r>
-        <w:t xml:space="preserve">Cyber-physical systems: the next computing revolution, Raj Rajkumar, Insup Lee, Lui Sha, John </w:t>
+        <w:t>Cyber-physical systems: the next computing revolution, Raj Rajk</w:t>
+      </w:r>
+      <w:r>
+        <w:t xml:space="preserve">umar, Insup Lee, Lui Sha, John </w:t>
       </w:r>
       <w:r>
         <w:t>Stankovic;</w:t>
@@ -1358,7 +1460,10 @@
         <w:t>DAC '</w:t>
       </w:r>
       <w:r>
-        <w:t>10 Proceedings of the 47th Design Automation Conference, Pages</w:t>
+        <w:t>10 Proceedings of the 47th Desig</w:t>
+      </w:r>
+      <w:r>
+        <w:t>n Automation Conference, Pages</w:t>
       </w:r>
       <w:r>
         <w:t xml:space="preserve"> 731-736</w:t>
@@ -1383,7 +1488,10 @@
         <w:ind w:right="178" w:firstLine="0"/>
       </w:pPr>
       <w:r>
-        <w:t xml:space="preserve">Cyber-physical system development environment for energy applications, Roth, Song, Burns, Neema, </w:t>
+        <w:t>Cyber-physical system development environment for energy applications, Roth, Song, Burns, Neema,</w:t>
+      </w:r>
+      <w:r>
+        <w:t xml:space="preserve"> </w:t>
       </w:r>
       <w:r>
         <w:t xml:space="preserve">Emfinger, Sztipanovits, 2017 Proceedings of the ASME 2017 </w:t>

</xml_diff>